<commit_message>
Update Отчёт data bases lab4.docx
</commit_message>
<xml_diff>
--- a/semester2/databases/lab4/Отчёт data bases lab4.docx
+++ b/semester2/databases/lab4/Отчёт data bases lab4.docx
@@ -2614,13 +2614,19 @@
         <w:rPr>
           <w:lang w:val="en-US" w:eastAsia="ru-RU"/>
         </w:rPr>
-        <w:t>H</w:t>
-      </w:r>
-      <w:r>
-        <w:rPr>
-          <w:lang w:eastAsia="ru-RU"/>
-        </w:rPr>
-        <w:t xml:space="preserve">ash </w:t>
+        <w:t>B</w:t>
+      </w:r>
+      <w:r>
+        <w:rPr>
+          <w:lang w:val="en-US" w:eastAsia="ru-RU"/>
+        </w:rPr>
+        <w:t>tree</w:t>
+      </w:r>
+      <w:r>
+        <w:rPr>
+          <w:lang w:eastAsia="ru-RU"/>
+        </w:rPr>
+        <w:t xml:space="preserve"> </w:t>
       </w:r>
       <w:r>
         <w:rPr>
@@ -2682,14 +2688,27 @@
             <w:r>
               <w:t xml:space="preserve">Рисунок </w:t>
             </w:r>
-            <w:fldSimple w:instr=" SEQ Рисунок \* ARABIC ">
-              <w:r>
-                <w:rPr>
-                  <w:noProof/>
-                </w:rPr>
-                <w:t>1</w:t>
-              </w:r>
-            </w:fldSimple>
+            <w:r>
+              <w:fldChar w:fldCharType="begin"/>
+            </w:r>
+            <w:r>
+              <w:instrText xml:space="preserve"> SEQ Рисунок \* ARABIC </w:instrText>
+            </w:r>
+            <w:r>
+              <w:fldChar w:fldCharType="separate"/>
+            </w:r>
+            <w:r>
+              <w:rPr>
+                <w:noProof/>
+              </w:rPr>
+              <w:t>1</w:t>
+            </w:r>
+            <w:r>
+              <w:rPr>
+                <w:noProof/>
+              </w:rPr>
+              <w:fldChar w:fldCharType="end"/>
+            </w:r>
           </w:p>
           <w:p>
             <w:pPr>
@@ -2753,14 +2772,27 @@
             <w:r>
               <w:t xml:space="preserve">Рисунок </w:t>
             </w:r>
-            <w:fldSimple w:instr=" SEQ Рисунок \* ARABIC ">
-              <w:r>
-                <w:rPr>
-                  <w:noProof/>
-                </w:rPr>
-                <w:t>2</w:t>
-              </w:r>
-            </w:fldSimple>
+            <w:r>
+              <w:fldChar w:fldCharType="begin"/>
+            </w:r>
+            <w:r>
+              <w:instrText xml:space="preserve"> SEQ Рисунок \* ARABIC </w:instrText>
+            </w:r>
+            <w:r>
+              <w:fldChar w:fldCharType="separate"/>
+            </w:r>
+            <w:r>
+              <w:rPr>
+                <w:noProof/>
+              </w:rPr>
+              <w:t>2</w:t>
+            </w:r>
+            <w:r>
+              <w:rPr>
+                <w:noProof/>
+              </w:rPr>
+              <w:fldChar w:fldCharType="end"/>
+            </w:r>
             <w:bookmarkEnd w:id="7"/>
           </w:p>
           <w:p>
@@ -4350,13 +4382,19 @@
         <w:rPr>
           <w:lang w:val="en-US" w:eastAsia="ru-RU"/>
         </w:rPr>
-        <w:t>H</w:t>
-      </w:r>
-      <w:r>
-        <w:rPr>
-          <w:lang w:eastAsia="ru-RU"/>
-        </w:rPr>
-        <w:t xml:space="preserve">ash </w:t>
+        <w:t>B</w:t>
+      </w:r>
+      <w:r>
+        <w:rPr>
+          <w:lang w:val="en-US" w:eastAsia="ru-RU"/>
+        </w:rPr>
+        <w:t>tree</w:t>
+      </w:r>
+      <w:r>
+        <w:rPr>
+          <w:lang w:eastAsia="ru-RU"/>
+        </w:rPr>
+        <w:t xml:space="preserve"> </w:t>
       </w:r>
       <w:r>
         <w:rPr>
@@ -4465,13 +4503,19 @@
         <w:rPr>
           <w:lang w:val="en-US" w:eastAsia="ru-RU"/>
         </w:rPr>
-        <w:t>H</w:t>
-      </w:r>
-      <w:r>
-        <w:rPr>
-          <w:lang w:eastAsia="ru-RU"/>
-        </w:rPr>
-        <w:t xml:space="preserve">ash </w:t>
+        <w:t>B</w:t>
+      </w:r>
+      <w:r>
+        <w:rPr>
+          <w:lang w:val="en-US" w:eastAsia="ru-RU"/>
+        </w:rPr>
+        <w:t>tree</w:t>
+      </w:r>
+      <w:r>
+        <w:rPr>
+          <w:lang w:eastAsia="ru-RU"/>
+        </w:rPr>
+        <w:t xml:space="preserve"> </w:t>
       </w:r>
       <w:r>
         <w:rPr>
@@ -4566,13 +4610,19 @@
         <w:rPr>
           <w:lang w:val="en-US" w:eastAsia="ru-RU"/>
         </w:rPr>
-        <w:t>H</w:t>
-      </w:r>
-      <w:r>
-        <w:rPr>
-          <w:lang w:eastAsia="ru-RU"/>
-        </w:rPr>
-        <w:t xml:space="preserve">ash </w:t>
+        <w:t>B</w:t>
+      </w:r>
+      <w:r>
+        <w:rPr>
+          <w:lang w:val="en-US" w:eastAsia="ru-RU"/>
+        </w:rPr>
+        <w:t>tree</w:t>
+      </w:r>
+      <w:r>
+        <w:rPr>
+          <w:lang w:eastAsia="ru-RU"/>
+        </w:rPr>
+        <w:t xml:space="preserve"> </w:t>
       </w:r>
       <w:r>
         <w:rPr>
@@ -4673,13 +4723,19 @@
         <w:rPr>
           <w:lang w:val="en-US" w:eastAsia="ru-RU"/>
         </w:rPr>
-        <w:t>H</w:t>
-      </w:r>
-      <w:r>
-        <w:rPr>
-          <w:lang w:eastAsia="ru-RU"/>
-        </w:rPr>
-        <w:t xml:space="preserve">ash </w:t>
+        <w:t>B</w:t>
+      </w:r>
+      <w:r>
+        <w:rPr>
+          <w:lang w:val="en-US" w:eastAsia="ru-RU"/>
+        </w:rPr>
+        <w:t>tree</w:t>
+      </w:r>
+      <w:r>
+        <w:rPr>
+          <w:lang w:eastAsia="ru-RU"/>
+        </w:rPr>
+        <w:t xml:space="preserve"> </w:t>
       </w:r>
       <w:r>
         <w:rPr>
@@ -4868,13 +4924,19 @@
         <w:rPr>
           <w:lang w:val="en-US" w:eastAsia="ru-RU"/>
         </w:rPr>
-        <w:t>H</w:t>
-      </w:r>
-      <w:r>
-        <w:rPr>
-          <w:lang w:eastAsia="ru-RU"/>
-        </w:rPr>
-        <w:t xml:space="preserve">ash </w:t>
+        <w:t>B</w:t>
+      </w:r>
+      <w:r>
+        <w:rPr>
+          <w:lang w:val="en-US" w:eastAsia="ru-RU"/>
+        </w:rPr>
+        <w:t>tree</w:t>
+      </w:r>
+      <w:r>
+        <w:rPr>
+          <w:lang w:eastAsia="ru-RU"/>
+        </w:rPr>
+        <w:t xml:space="preserve"> </w:t>
       </w:r>
       <w:r>
         <w:rPr>
@@ -4937,14 +4999,27 @@
             <w:r>
               <w:t xml:space="preserve">Рисунок </w:t>
             </w:r>
-            <w:fldSimple w:instr=" SEQ Рисунок \* ARABIC ">
-              <w:r>
-                <w:rPr>
-                  <w:noProof/>
-                </w:rPr>
-                <w:t>1</w:t>
-              </w:r>
-            </w:fldSimple>
+            <w:r>
+              <w:fldChar w:fldCharType="begin"/>
+            </w:r>
+            <w:r>
+              <w:instrText xml:space="preserve"> SEQ Рисунок \* ARABIC </w:instrText>
+            </w:r>
+            <w:r>
+              <w:fldChar w:fldCharType="separate"/>
+            </w:r>
+            <w:r>
+              <w:rPr>
+                <w:noProof/>
+              </w:rPr>
+              <w:t>1</w:t>
+            </w:r>
+            <w:r>
+              <w:rPr>
+                <w:noProof/>
+              </w:rPr>
+              <w:fldChar w:fldCharType="end"/>
+            </w:r>
           </w:p>
           <w:p>
             <w:pPr>
@@ -5008,14 +5083,27 @@
             <w:r>
               <w:t xml:space="preserve">Рисунок </w:t>
             </w:r>
-            <w:fldSimple w:instr=" SEQ Рисунок \* ARABIC ">
-              <w:r>
-                <w:rPr>
-                  <w:noProof/>
-                </w:rPr>
-                <w:t>2</w:t>
-              </w:r>
-            </w:fldSimple>
+            <w:r>
+              <w:fldChar w:fldCharType="begin"/>
+            </w:r>
+            <w:r>
+              <w:instrText xml:space="preserve"> SEQ Рисунок \* ARABIC </w:instrText>
+            </w:r>
+            <w:r>
+              <w:fldChar w:fldCharType="separate"/>
+            </w:r>
+            <w:r>
+              <w:rPr>
+                <w:noProof/>
+              </w:rPr>
+              <w:t>2</w:t>
+            </w:r>
+            <w:r>
+              <w:rPr>
+                <w:noProof/>
+              </w:rPr>
+              <w:fldChar w:fldCharType="end"/>
+            </w:r>
             <w:bookmarkEnd w:id="14"/>
           </w:p>
           <w:p>
@@ -6009,7 +6097,19 @@
         <w:t xml:space="preserve"> с базами данных</w:t>
       </w:r>
       <w:r>
-        <w:t>, оптимизацией запросов и тд и тп.</w:t>
+        <w:rPr>
+          <w:lang w:val="en-US"/>
+        </w:rPr>
+        <w:t xml:space="preserve"> </w:t>
+      </w:r>
+      <w:r>
+        <w:t>и</w:t>
+      </w:r>
+      <w:r>
+        <w:t xml:space="preserve"> оптимизацией запросов</w:t>
+      </w:r>
+      <w:r>
+        <w:t>.</w:t>
       </w:r>
     </w:p>
     <w:sectPr>

</xml_diff>